<commit_message>
Updated to generic version provider
</commit_message>
<xml_diff>
--- a/File Validator.docx
+++ b/File Validator.docx
@@ -490,6 +490,103 @@
         <w:ind w:left="3600" w:hanging="2880"/>
       </w:pPr>
       <w:r>
+        <w:t>ValidatorCurrency:</w:t>
+      </w:r>
+      <w:r>
+        <w:tab/>
+        <w:t>Validates that the field is in format dd.dd (can be any number of digits prior to point, but must be 2 following it).</w:t>
+      </w:r>
+    </w:p>
+    <w:p>
+      <w:pPr>
+        <w:pStyle w:val="NoSpacing"/>
+        <w:ind w:left="3600" w:hanging="2880"/>
+      </w:pPr>
+    </w:p>
+    <w:p>
+      <w:pPr>
+        <w:pStyle w:val="NoSpacing"/>
+        <w:ind w:left="3600" w:hanging="2880"/>
+      </w:pPr>
+      <w:r>
+        <w:t>ValidatorDate_MMDDYYYY:</w:t>
+      </w:r>
+      <w:r>
+        <w:tab/>
+      </w:r>
+      <w:r>
+        <w:t>Validates that:</w:t>
+      </w:r>
+    </w:p>
+    <w:p>
+      <w:pPr>
+        <w:pStyle w:val="NoSpacing"/>
+        <w:ind w:left="3600"/>
+      </w:pPr>
+      <w:r>
+        <w:t>The field is exactly 8</w:t>
+      </w:r>
+      <w:r>
+        <w:t xml:space="preserve"> characters in length</w:t>
+      </w:r>
+    </w:p>
+    <w:p>
+      <w:pPr>
+        <w:pStyle w:val="NoSpacing"/>
+        <w:ind w:left="3600"/>
+      </w:pPr>
+      <w:r>
+        <w:t>That all characters are numeric values</w:t>
+      </w:r>
+    </w:p>
+    <w:p>
+      <w:pPr>
+        <w:pStyle w:val="NoSpacing"/>
+        <w:ind w:left="3600"/>
+      </w:pPr>
+      <w:r>
+        <w:t>That the 1</w:t>
+      </w:r>
+      <w:r>
+        <w:rPr>
+          <w:vertAlign w:val="superscript"/>
+        </w:rPr>
+        <w:t>st</w:t>
+      </w:r>
+      <w:r>
+        <w:t xml:space="preserve"> character is either 0 or 1</w:t>
+      </w:r>
+    </w:p>
+    <w:p>
+      <w:pPr>
+        <w:pStyle w:val="NoSpacing"/>
+        <w:ind w:left="3600"/>
+      </w:pPr>
+      <w:r>
+        <w:t>That the 3</w:t>
+      </w:r>
+      <w:r>
+        <w:rPr>
+          <w:vertAlign w:val="superscript"/>
+        </w:rPr>
+        <w:t>rd</w:t>
+      </w:r>
+      <w:r>
+        <w:t xml:space="preserve"> character is either 0, 1, 2 or 3</w:t>
+      </w:r>
+    </w:p>
+    <w:p>
+      <w:pPr>
+        <w:pStyle w:val="NoSpacing"/>
+        <w:ind w:left="3600" w:hanging="2880"/>
+      </w:pPr>
+    </w:p>
+    <w:p>
+      <w:pPr>
+        <w:pStyle w:val="NoSpacing"/>
+        <w:ind w:left="3600" w:hanging="2880"/>
+      </w:pPr>
+      <w:r>
         <w:t>ValidatorDate_YYMMDD</w:t>
       </w:r>
       <w:r>
@@ -887,6 +984,7 @@
         <w:pStyle w:val="NoSpacing"/>
       </w:pPr>
       <w:r>
+        <w:lastRenderedPageBreak/>
         <w:t xml:space="preserve">    &lt;add key="4" value="ValidatorFieldIsNotBlank" /&gt;</w:t>
       </w:r>
     </w:p>
@@ -894,26 +992,66 @@
       <w:pPr>
         <w:pStyle w:val="NoSpacing"/>
       </w:pPr>
+      <w:r>
+        <w:t xml:space="preserve">    &lt;add key="5" value="ValidatorDate_YYMMDD" /&gt;</w:t>
+      </w:r>
+    </w:p>
+    <w:p>
+      <w:pPr>
+        <w:pStyle w:val="NoSpacing"/>
+      </w:pPr>
+      <w:r>
+        <w:t xml:space="preserve">    &lt;add key="5" value="ValidatorMaxFieldLength_150" /&gt;</w:t>
+      </w:r>
+    </w:p>
+    <w:p>
+      <w:pPr>
+        <w:pStyle w:val="NoSpacing"/>
+      </w:pPr>
+      <w:r>
+        <w:t xml:space="preserve">    &lt;add key="6</w:t>
+      </w:r>
+      <w:r>
+        <w:t>" value="</w:t>
+      </w:r>
+      <w:r>
+        <w:t xml:space="preserve"> </w:t>
+      </w:r>
+      <w:r>
+        <w:t>ValidatorCurrency</w:t>
+      </w:r>
+      <w:r>
+        <w:t>" /&gt;</w:t>
+      </w:r>
+    </w:p>
+    <w:p>
+      <w:pPr>
+        <w:pStyle w:val="NoSpacing"/>
+      </w:pPr>
+      <w:r>
+        <w:t xml:space="preserve">    &lt;add key="7</w:t>
+      </w:r>
+      <w:r>
+        <w:t>" value="</w:t>
+      </w:r>
+      <w:r>
+        <w:t xml:space="preserve"> </w:t>
+      </w:r>
+      <w:r>
+        <w:t>ValidatorDate_MMDDYYYY</w:t>
+      </w:r>
       <w:bookmarkStart w:id="0" w:name="_GoBack"/>
       <w:bookmarkEnd w:id="0"/>
       <w:r>
-        <w:t xml:space="preserve">    &lt;add key="5" value="ValidatorDate_YYMMDD" /&gt;</w:t>
-      </w:r>
-    </w:p>
-    <w:p>
-      <w:pPr>
-        <w:pStyle w:val="NoSpacing"/>
-      </w:pPr>
-      <w:r>
-        <w:t xml:space="preserve">    &lt;add key="5" value="ValidatorMaxFieldLength_150" /&gt;</w:t>
-      </w:r>
-    </w:p>
-    <w:p>
-      <w:pPr>
-        <w:pStyle w:val="NoSpacing"/>
-      </w:pPr>
-      <w:r>
-        <w:t xml:space="preserve">  &lt;/validators&gt;</w:t>
+        <w:t>" /&gt;</w:t>
+      </w:r>
+    </w:p>
+    <w:p>
+      <w:pPr>
+        <w:pStyle w:val="NoSpacing"/>
+      </w:pPr>
+      <w:r>
+        <w:t>&lt;/validators&gt;</w:t>
       </w:r>
     </w:p>
     <w:p>

</xml_diff>